<commit_message>
HQWidget now adds more ship while holding the mouse in place :-)
</commit_message>
<xml_diff>
--- a/docs/Technical details.docx
+++ b/docs/Technical details.docx
@@ -306,11 +306,9 @@
       <w:r>
         <w:t xml:space="preserve">Use </w:t>
       </w:r>
-      <w:proofErr w:type="spellStart"/>
-      <w:r>
-        <w:t>delaugney</w:t>
-      </w:r>
-      <w:proofErr w:type="spellEnd"/>
+      <w:r>
+        <w:t>Delaunay</w:t>
+      </w:r>
       <w:r>
         <w:t xml:space="preserve"> triangulation to find edges.</w:t>
       </w:r>
@@ -442,8 +440,6 @@
       <w:r>
         <w:t>oom levels</w:t>
       </w:r>
-      <w:bookmarkStart w:id="0" w:name="_GoBack"/>
-      <w:bookmarkEnd w:id="0"/>
     </w:p>
     <w:p>
       <w:pPr>
@@ -717,6 +713,8 @@
       <w:r>
         <w:t>Just increased sizes and power for now</w:t>
       </w:r>
+      <w:bookmarkStart w:id="0" w:name="_GoBack"/>
+      <w:bookmarkEnd w:id="0"/>
     </w:p>
     <w:p>
       <w:pPr>
@@ -5175,7 +5173,7 @@
 </file>
 
 <file path=customXml/itemProps1.xml><?xml version="1.0" encoding="utf-8"?>
-<ds:datastoreItem xmlns:ds="http://schemas.openxmlformats.org/officeDocument/2006/customXml" ds:itemID="{A9393479-4EF0-45C7-AA58-F453C0D6038A}">
+<ds:datastoreItem xmlns:ds="http://schemas.openxmlformats.org/officeDocument/2006/customXml" ds:itemID="{A2DA6DDF-E055-43FD-8865-454996521D9D}">
   <ds:schemaRefs>
     <ds:schemaRef ds:uri="http://schemas.openxmlformats.org/officeDocument/2006/bibliography"/>
   </ds:schemaRefs>

</xml_diff>